<commit_message>
修改格式 Signed-off-by: zhangzhexian <zhangzhexian@utry.cn>
</commit_message>
<xml_diff>
--- a/毕业设计文档/湖州师范学院本科毕业设计（论文）开题报告.docx
+++ b/毕业设计文档/湖州师范学院本科毕业设计（论文）开题报告.docx
@@ -6,6 +6,7 @@
       <w:pPr>
         <w:spacing w:line="360" w:lineRule="auto"/>
         <w:rPr>
+          <w:rFonts w:hint="eastAsia"/>
           <w:b/>
           <w:sz w:val="44"/>
           <w:szCs w:val="96"/>
@@ -1911,7 +1912,7 @@
               </w:numPr>
               <w:ind w:firstLineChars="0"/>
               <w:rPr>
-                <w:rFonts w:ascii="宋体" w:hAnsi="宋体" w:hint="eastAsia"/>
+                <w:rFonts w:ascii="宋体" w:hAnsi="宋体"/>
                 <w:szCs w:val="21"/>
               </w:rPr>
             </w:pPr>
@@ -2060,7 +2061,7 @@
               </w:numPr>
               <w:ind w:left="720" w:firstLineChars="0"/>
               <w:rPr>
-                <w:rFonts w:ascii="宋体" w:hAnsi="宋体" w:cs="宋体" w:hint="eastAsia"/>
+                <w:rFonts w:ascii="宋体" w:hAnsi="宋体" w:cs="宋体"/>
                 <w:kern w:val="0"/>
                 <w:sz w:val="24"/>
               </w:rPr>
@@ -2843,13 +2844,7 @@
               <w:t>发布系统，完成论文：根据教师意见继续完善系统，并做成发布版本进行本地试运行，完成论文</w:t>
             </w:r>
           </w:p>
-          <w:p>
-            <w:pPr>
-              <w:rPr>
-                <w:rFonts w:hint="eastAsia"/>
-              </w:rPr>
-            </w:pPr>
-          </w:p>
+          <w:p/>
         </w:tc>
       </w:tr>
       <w:tr>
@@ -3879,7 +3874,7 @@
           <w:p>
             <w:pPr>
               <w:rPr>
-                <w:rFonts w:ascii="宋体" w:hAnsi="宋体" w:hint="eastAsia"/>
+                <w:rFonts w:ascii="宋体" w:hAnsi="宋体"/>
                 <w:szCs w:val="21"/>
               </w:rPr>
             </w:pPr>
@@ -3940,9 +3935,6 @@
             <w:pPr>
               <w:snapToGrid w:val="0"/>
               <w:spacing w:line="360" w:lineRule="exact"/>
-              <w:rPr>
-                <w:rFonts w:hint="eastAsia"/>
-              </w:rPr>
             </w:pPr>
           </w:p>
           <w:p>
@@ -4107,12 +4099,7 @@
             <w:pPr>
               <w:spacing w:line="360" w:lineRule="exact"/>
               <w:jc w:val="left"/>
-              <w:rPr>
-                <w:rFonts w:hint="eastAsia"/>
-              </w:rPr>
-            </w:pPr>
-            <w:bookmarkStart w:id="0" w:name="_GoBack"/>
-            <w:bookmarkEnd w:id="0"/>
+            </w:pPr>
           </w:p>
           <w:p>
             <w:pPr>
@@ -4174,10 +4161,15 @@
               <w:t>2017.9.9-2017.9.30</w:t>
             </w:r>
             <w:r>
+              <w:t xml:space="preserve"> </w:t>
+            </w:r>
+            <w:bookmarkStart w:id="0" w:name="_GoBack"/>
+            <w:bookmarkEnd w:id="0"/>
+            <w:r>
               <w:rPr>
                 <w:rFonts w:hint="eastAsia"/>
               </w:rPr>
-              <w:t>确定需求分析，完成系统解决方案</w:t>
+              <w:t>需求分析，完成系统解决方案</w:t>
             </w:r>
           </w:p>
           <w:p>

</xml_diff>

<commit_message>
修改内容 Signed-off-by: zhangzhexian <zhangzhexian@utry.cn>
</commit_message>
<xml_diff>
--- a/毕业设计文档/湖州师范学院本科毕业设计（论文）开题报告.docx
+++ b/毕业设计文档/湖州师范学院本科毕业设计（论文）开题报告.docx
@@ -551,7 +551,27 @@
           <w:sz w:val="32"/>
           <w:u w:val="single"/>
         </w:rPr>
-        <w:t xml:space="preserve"> 楼俊纲  </w:t>
+        <w:t xml:space="preserve"> </w:t>
+      </w:r>
+      <w:r>
+        <w:rPr>
+          <w:rFonts w:ascii="仿宋_GB2312" w:eastAsia="仿宋_GB2312" w:hint="eastAsia"/>
+          <w:b/>
+          <w:bCs/>
+          <w:sz w:val="32"/>
+          <w:u w:val="single"/>
+        </w:rPr>
+        <w:t>楼俊钢</w:t>
+      </w:r>
+      <w:r>
+        <w:rPr>
+          <w:rFonts w:ascii="仿宋_GB2312" w:eastAsia="仿宋_GB2312" w:hint="eastAsia"/>
+          <w:b/>
+          <w:bCs/>
+          <w:sz w:val="32"/>
+          <w:u w:val="single"/>
+        </w:rPr>
+        <w:t xml:space="preserve">  </w:t>
       </w:r>
       <w:r>
         <w:rPr>
@@ -1350,8 +1370,10 @@
                 <w:rFonts w:ascii="宋体" w:hAnsi="宋体" w:hint="eastAsia"/>
                 <w:szCs w:val="21"/>
               </w:rPr>
-              <w:t>楼俊纲</w:t>
-            </w:r>
+              <w:t>楼俊钢</w:t>
+            </w:r>
+            <w:bookmarkStart w:id="0" w:name="_GoBack"/>
+            <w:bookmarkEnd w:id="0"/>
           </w:p>
         </w:tc>
         <w:tc>
@@ -4163,8 +4185,6 @@
             <w:r>
               <w:t xml:space="preserve"> </w:t>
             </w:r>
-            <w:bookmarkStart w:id="0" w:name="_GoBack"/>
-            <w:bookmarkEnd w:id="0"/>
             <w:r>
               <w:rPr>
                 <w:rFonts w:hint="eastAsia"/>

</xml_diff>